<commit_message>
Export and load data for experiment figures
Add Rmd to run_all_scripts.R
</commit_message>
<xml_diff>
--- a/code/print_association_model_tables.docx
+++ b/code/print_association_model_tables.docx
@@ -25,13 +25,31 @@
         <w:t xml:space="preserve"> </w:t>
       </w:r>
       <w:r>
-        <w:t xml:space="preserve">Observational</w:t>
+        <w:t xml:space="preserve">Vascular</w:t>
       </w:r>
       <w:r>
         <w:t xml:space="preserve"> </w:t>
       </w:r>
       <w:r>
-        <w:t xml:space="preserve">Data</w:t>
+        <w:t xml:space="preserve">Plant</w:t>
+      </w:r>
+      <w:r>
+        <w:t xml:space="preserve"> </w:t>
+      </w:r>
+      <w:r>
+        <w:t xml:space="preserve">Association</w:t>
+      </w:r>
+      <w:r>
+        <w:t xml:space="preserve"> </w:t>
+      </w:r>
+      <w:r>
+        <w:t xml:space="preserve">with</w:t>
+      </w:r>
+      <w:r>
+        <w:t xml:space="preserve"> </w:t>
+      </w:r>
+      <w:r>
+        <w:t xml:space="preserve">Moss</w:t>
       </w:r>
     </w:p>
     <w:p>
@@ -60,9 +78,9 @@
       <w:pPr>
         <w:pStyle w:val="Heading3"/>
       </w:pPr>
-      <w:bookmarkStart w:id="20" w:name="X74bbb09873200b7c206145707d564f8ee24b633"/>
-      <w:r>
-        <w:t xml:space="preserve">Table 1. Linear model for moss cover across the gradient</w:t>
+      <w:bookmarkStart w:id="20" w:name="X2ea010243ebd26913f5e1c24aa83d1650bc61b8"/>
+      <w:r>
+        <w:t xml:space="preserve">Table 1. Summary of linear model for moss cover across the gradient</w:t>
       </w:r>
       <w:bookmarkEnd w:id="20"/>
     </w:p>
@@ -250,9 +268,9 @@
       <w:pPr>
         <w:pStyle w:val="Heading3"/>
       </w:pPr>
-      <w:bookmarkStart w:id="21" w:name="X722f514e0db5916f1d474e28ea9ee6b21ca97e7"/>
-      <w:r>
-        <w:t xml:space="preserve">Table 2. Model summary for plant association with moss across the gradient</w:t>
+      <w:bookmarkStart w:id="21" w:name="Xe4ad68a7d4e2dbd867586361d9fddb34993bfb1"/>
+      <w:r>
+        <w:t xml:space="preserve">Table 2. Model summary for all vascular plant species association with moss across the gradient</w:t>
       </w:r>
       <w:bookmarkEnd w:id="21"/>
     </w:p>
@@ -484,12 +502,19 @@
       </w:r>
     </w:p>
     <w:p>
+      <w:r>
+        <w:pict>
+          <v:rect style="width:0;height:1.5pt" o:hralign="center" o:hrstd="t" o:hr="t"/>
+        </w:pict>
+      </w:r>
+    </w:p>
+    <w:p>
       <w:pPr>
         <w:pStyle w:val="Heading3"/>
       </w:pPr>
-      <w:bookmarkStart w:id="22" w:name="Xe532d7309022b2e368ccc3f10398b42c6a906f9"/>
-      <w:r>
-        <w:t xml:space="preserve">Table 3. F-tests for fixed effects of plant association with moss</w:t>
+      <w:bookmarkStart w:id="22" w:name="X5496b73ca8a3bf4f15851fa6e4ab6837f869a85"/>
+      <w:r>
+        <w:t xml:space="preserve">Table 3. F-tests all vascular plant species association with moss</w:t>
       </w:r>
       <w:bookmarkEnd w:id="22"/>
     </w:p>
@@ -685,12 +710,19 @@
       </w:r>
     </w:p>
     <w:p>
+      <w:r>
+        <w:pict>
+          <v:rect style="width:0;height:1.5pt" o:hralign="center" o:hrstd="t" o:hr="t"/>
+        </w:pict>
+      </w:r>
+    </w:p>
+    <w:p>
       <w:pPr>
         <w:pStyle w:val="Heading3"/>
       </w:pPr>
-      <w:bookmarkStart w:id="23" w:name="Xe9f437a5ae6c165a56fcbba0cc6bff53f8eb924"/>
-      <w:r>
-        <w:t xml:space="preserve">Table 4. Model summary for annual exotic grass association with moss across the gradient</w:t>
+      <w:bookmarkStart w:id="23" w:name="X35fb2e7e105c6d087fe47d624f75e50a9112e32"/>
+      <w:r>
+        <w:t xml:space="preserve">Table 4. Model summary for exotic species association with moss across the gradient</w:t>
       </w:r>
       <w:bookmarkEnd w:id="23"/>
     </w:p>
@@ -729,7 +761,7 @@
         <w:rPr>
           <w:rStyle w:val="VerbatimChar"/>
         </w:rPr>
-        <w:t xml:space="preserve">##     data = agdata)</w:t>
+        <w:t xml:space="preserve">##     data = edata)</w:t>
       </w:r>
       <w:r>
         <w:br w:type="textWrapping"/>
@@ -765,7 +797,7 @@
         <w:rPr>
           <w:rStyle w:val="VerbatimChar"/>
         </w:rPr>
-        <w:t xml:space="preserve">## -0.5508  -0.3234  -0.3075  -0.2792   2.5844  </w:t>
+        <w:t xml:space="preserve">## -0.7874  -0.5235  -0.4406  -0.3869   2.3190  </w:t>
       </w:r>
       <w:r>
         <w:br w:type="textWrapping"/>
@@ -792,43 +824,43 @@
         <w:rPr>
           <w:rStyle w:val="VerbatimChar"/>
         </w:rPr>
-        <w:t xml:space="preserve">##                              Estimate Std. Error t value Pr(&gt;|t|)    </w:t>
-      </w:r>
-      <w:r>
-        <w:br w:type="textWrapping"/>
-      </w:r>
-      <w:r>
-        <w:rPr>
-          <w:rStyle w:val="VerbatimChar"/>
-        </w:rPr>
-        <w:t xml:space="preserve">## (Intercept)                 -2.908440   0.516880  -5.627 3.49e-08 ***</w:t>
-      </w:r>
-      <w:r>
-        <w:br w:type="textWrapping"/>
-      </w:r>
-      <w:r>
-        <w:rPr>
-          <w:rStyle w:val="VerbatimChar"/>
-        </w:rPr>
-        <w:t xml:space="preserve">## transect                    -0.001812   0.004282  -0.423    0.672    </w:t>
-      </w:r>
-      <w:r>
-        <w:br w:type="textWrapping"/>
-      </w:r>
-      <w:r>
-        <w:rPr>
-          <w:rStyle w:val="VerbatimChar"/>
-        </w:rPr>
-        <w:t xml:space="preserve">## cover_categorymoss          -1.033222   1.571595  -0.657    0.511    </w:t>
-      </w:r>
-      <w:r>
-        <w:br w:type="textWrapping"/>
-      </w:r>
-      <w:r>
-        <w:rPr>
-          <w:rStyle w:val="VerbatimChar"/>
-        </w:rPr>
-        <w:t xml:space="preserve">## transect:cover_categorymoss  0.011595   0.009843   1.178    0.240    </w:t>
+        <w:t xml:space="preserve">##                               Estimate Std. Error t value Pr(&gt;|t|)    </w:t>
+      </w:r>
+      <w:r>
+        <w:br w:type="textWrapping"/>
+      </w:r>
+      <w:r>
+        <w:rPr>
+          <w:rStyle w:val="VerbatimChar"/>
+        </w:rPr>
+        <w:t xml:space="preserve">## (Intercept)                 -2.6487039  0.4074276  -6.501 2.42e-10 ***</w:t>
+      </w:r>
+      <w:r>
+        <w:br w:type="textWrapping"/>
+      </w:r>
+      <w:r>
+        <w:rPr>
+          <w:rStyle w:val="VerbatimChar"/>
+        </w:rPr>
+        <w:t xml:space="preserve">## transect                     0.0033512  0.0029068   1.153    0.250    </w:t>
+      </w:r>
+      <w:r>
+        <w:br w:type="textWrapping"/>
+      </w:r>
+      <w:r>
+        <w:rPr>
+          <w:rStyle w:val="VerbatimChar"/>
+        </w:rPr>
+        <w:t xml:space="preserve">## cover_categorymoss           1.0190557  0.9327303   1.093    0.275    </w:t>
+      </w:r>
+      <w:r>
+        <w:br w:type="textWrapping"/>
+      </w:r>
+      <w:r>
+        <w:rPr>
+          <w:rStyle w:val="VerbatimChar"/>
+        </w:rPr>
+        <w:t xml:space="preserve">## transect:cover_categorymoss -0.0005181  0.0060485  -0.086    0.932    </w:t>
       </w:r>
       <w:r>
         <w:br w:type="textWrapping"/>
@@ -864,34 +896,34 @@
         <w:rPr>
           <w:rStyle w:val="VerbatimChar"/>
         </w:rPr>
-        <w:t xml:space="preserve">## (Dispersion parameter for quasibinomial family taken to be 1.012459)</w:t>
-      </w:r>
-      <w:r>
-        <w:br w:type="textWrapping"/>
-      </w:r>
-      <w:r>
-        <w:rPr>
-          <w:rStyle w:val="VerbatimChar"/>
-        </w:rPr>
-        <w:t xml:space="preserve">## </w:t>
-      </w:r>
-      <w:r>
-        <w:br w:type="textWrapping"/>
-      </w:r>
-      <w:r>
-        <w:rPr>
-          <w:rStyle w:val="VerbatimChar"/>
-        </w:rPr>
-        <w:t xml:space="preserve">##     Null deviance: 170.16  on 397  degrees of freedom</w:t>
-      </w:r>
-      <w:r>
-        <w:br w:type="textWrapping"/>
-      </w:r>
-      <w:r>
-        <w:rPr>
-          <w:rStyle w:val="VerbatimChar"/>
-        </w:rPr>
-        <w:t xml:space="preserve">## Residual deviance: 166.31  on 394  degrees of freedom</w:t>
+        <w:t xml:space="preserve">## (Dispersion parameter for quasibinomial family taken to be 1.007397)</w:t>
+      </w:r>
+      <w:r>
+        <w:br w:type="textWrapping"/>
+      </w:r>
+      <w:r>
+        <w:rPr>
+          <w:rStyle w:val="VerbatimChar"/>
+        </w:rPr>
+        <w:t xml:space="preserve">## </w:t>
+      </w:r>
+      <w:r>
+        <w:br w:type="textWrapping"/>
+      </w:r>
+      <w:r>
+        <w:rPr>
+          <w:rStyle w:val="VerbatimChar"/>
+        </w:rPr>
+        <w:t xml:space="preserve">##     Null deviance: 316.04  on 397  degrees of freedom</w:t>
+      </w:r>
+      <w:r>
+        <w:br w:type="textWrapping"/>
+      </w:r>
+      <w:r>
+        <w:rPr>
+          <w:rStyle w:val="VerbatimChar"/>
+        </w:rPr>
+        <w:t xml:space="preserve">## Residual deviance: 301.79  on 394  degrees of freedom</w:t>
       </w:r>
       <w:r>
         <w:br w:type="textWrapping"/>
@@ -918,16 +950,23 @@
         <w:rPr>
           <w:rStyle w:val="VerbatimChar"/>
         </w:rPr>
-        <w:t xml:space="preserve">## Number of Fisher Scoring iterations: 6</w:t>
+        <w:t xml:space="preserve">## Number of Fisher Scoring iterations: 5</w:t>
       </w:r>
     </w:p>
     <w:p>
+      <w:r>
+        <w:pict>
+          <v:rect style="width:0;height:1.5pt" o:hralign="center" o:hrstd="t" o:hr="t"/>
+        </w:pict>
+      </w:r>
+    </w:p>
+    <w:p>
       <w:pPr>
         <w:pStyle w:val="Heading3"/>
       </w:pPr>
-      <w:bookmarkStart w:id="24" w:name="X47839139ddf32f3467ef99f40e7ea514bde3765"/>
-      <w:r>
-        <w:t xml:space="preserve">Table 5. F-tests for fixed effects of annual exotic grass association with moss</w:t>
+      <w:bookmarkStart w:id="24" w:name="X3208e82445ed28e8c356bdc9a8dd8f5ebdb28eb"/>
+      <w:r>
+        <w:t xml:space="preserve">Table 5. F-tests for fixed effects of exotic species association with moss</w:t>
       </w:r>
       <w:bookmarkEnd w:id="24"/>
     </w:p>
@@ -1020,52 +1059,122 @@
         <w:rPr>
           <w:rStyle w:val="VerbatimChar"/>
         </w:rPr>
-        <w:t xml:space="preserve">##                         Df Deviance Resid. Df Resid. Dev      F Pr(&gt;F)</w:t>
-      </w:r>
-      <w:r>
-        <w:br w:type="textWrapping"/>
-      </w:r>
-      <w:r>
-        <w:rPr>
-          <w:rStyle w:val="VerbatimChar"/>
-        </w:rPr>
-        <w:t xml:space="preserve">## NULL                                      397     170.16              </w:t>
-      </w:r>
-      <w:r>
-        <w:br w:type="textWrapping"/>
-      </w:r>
-      <w:r>
-        <w:rPr>
-          <w:rStyle w:val="VerbatimChar"/>
-        </w:rPr>
-        <w:t xml:space="preserve">## transect                 1  0.36435       396     169.79 0.3599 0.5489</w:t>
-      </w:r>
-      <w:r>
-        <w:br w:type="textWrapping"/>
-      </w:r>
-      <w:r>
-        <w:rPr>
-          <w:rStyle w:val="VerbatimChar"/>
-        </w:rPr>
-        <w:t xml:space="preserve">## cover_category           1  1.98997       395     167.81 1.9655 0.1617</w:t>
-      </w:r>
-      <w:r>
-        <w:br w:type="textWrapping"/>
-      </w:r>
-      <w:r>
-        <w:rPr>
-          <w:rStyle w:val="VerbatimChar"/>
-        </w:rPr>
-        <w:t xml:space="preserve">## transect:cover_category  1  1.49582       394     166.31 1.4774 0.2249</w:t>
+        <w:t xml:space="preserve">##                         Df Deviance Resid. Df Resid. Dev      F   Pr(&gt;F)</w:t>
+      </w:r>
+      <w:r>
+        <w:br w:type="textWrapping"/>
+      </w:r>
+      <w:r>
+        <w:rPr>
+          <w:rStyle w:val="VerbatimChar"/>
+        </w:rPr>
+        <w:t xml:space="preserve">## NULL                                      397     316.04                </w:t>
+      </w:r>
+      <w:r>
+        <w:br w:type="textWrapping"/>
+      </w:r>
+      <w:r>
+        <w:rPr>
+          <w:rStyle w:val="VerbatimChar"/>
+        </w:rPr>
+        <w:t xml:space="preserve">## transect                 1   5.0021       396     311.04 4.9654 0.026423</w:t>
+      </w:r>
+      <w:r>
+        <w:br w:type="textWrapping"/>
+      </w:r>
+      <w:r>
+        <w:rPr>
+          <w:rStyle w:val="VerbatimChar"/>
+        </w:rPr>
+        <w:t xml:space="preserve">## cover_category           1   9.2459       395     301.80 9.1780 0.002611</w:t>
+      </w:r>
+      <w:r>
+        <w:br w:type="textWrapping"/>
+      </w:r>
+      <w:r>
+        <w:rPr>
+          <w:rStyle w:val="VerbatimChar"/>
+        </w:rPr>
+        <w:t xml:space="preserve">## transect:cover_category  1   0.0074       394     301.79 0.0073 0.931838</w:t>
+      </w:r>
+      <w:r>
+        <w:br w:type="textWrapping"/>
+      </w:r>
+      <w:r>
+        <w:rPr>
+          <w:rStyle w:val="VerbatimChar"/>
+        </w:rPr>
+        <w:t xml:space="preserve">##                           </w:t>
+      </w:r>
+      <w:r>
+        <w:br w:type="textWrapping"/>
+      </w:r>
+      <w:r>
+        <w:rPr>
+          <w:rStyle w:val="VerbatimChar"/>
+        </w:rPr>
+        <w:t xml:space="preserve">## NULL                      </w:t>
+      </w:r>
+      <w:r>
+        <w:br w:type="textWrapping"/>
+      </w:r>
+      <w:r>
+        <w:rPr>
+          <w:rStyle w:val="VerbatimChar"/>
+        </w:rPr>
+        <w:t xml:space="preserve">## transect                * </w:t>
+      </w:r>
+      <w:r>
+        <w:br w:type="textWrapping"/>
+      </w:r>
+      <w:r>
+        <w:rPr>
+          <w:rStyle w:val="VerbatimChar"/>
+        </w:rPr>
+        <w:t xml:space="preserve">## cover_category          **</w:t>
+      </w:r>
+      <w:r>
+        <w:br w:type="textWrapping"/>
+      </w:r>
+      <w:r>
+        <w:rPr>
+          <w:rStyle w:val="VerbatimChar"/>
+        </w:rPr>
+        <w:t xml:space="preserve">## transect:cover_category   </w:t>
+      </w:r>
+      <w:r>
+        <w:br w:type="textWrapping"/>
+      </w:r>
+      <w:r>
+        <w:rPr>
+          <w:rStyle w:val="VerbatimChar"/>
+        </w:rPr>
+        <w:t xml:space="preserve">## ---</w:t>
+      </w:r>
+      <w:r>
+        <w:br w:type="textWrapping"/>
+      </w:r>
+      <w:r>
+        <w:rPr>
+          <w:rStyle w:val="VerbatimChar"/>
+        </w:rPr>
+        <w:t xml:space="preserve">## Signif. codes:  0 '***' 0.001 '**' 0.01 '*' 0.05 '.' 0.1 ' ' 1</w:t>
       </w:r>
     </w:p>
     <w:p>
+      <w:r>
+        <w:pict>
+          <v:rect style="width:0;height:1.5pt" o:hralign="center" o:hrstd="t" o:hr="t"/>
+        </w:pict>
+      </w:r>
+    </w:p>
+    <w:p>
       <w:pPr>
         <w:pStyle w:val="Heading3"/>
       </w:pPr>
-      <w:bookmarkStart w:id="25" w:name="X6ec70671c43604fa5043d70c8a1d853246e892a"/>
-      <w:r>
-        <w:t xml:space="preserve">Table 6. Model summary for Vulpia association with moss across the gradient</w:t>
+      <w:bookmarkStart w:id="25" w:name="Xc4d4277b4edbad5342fb7b2f83baaa74c4b595e"/>
+      <w:r>
+        <w:t xml:space="preserve">Table 6. Model summary for native species association with moss across the gradient</w:t>
       </w:r>
       <w:bookmarkEnd w:id="25"/>
     </w:p>
@@ -1104,7 +1213,7 @@
         <w:rPr>
           <w:rStyle w:val="VerbatimChar"/>
         </w:rPr>
-        <w:t xml:space="preserve">##     data = vdata)</w:t>
+        <w:t xml:space="preserve">##     data = ndata)</w:t>
       </w:r>
       <w:r>
         <w:br w:type="textWrapping"/>
@@ -1140,7 +1249,7 @@
         <w:rPr>
           <w:rStyle w:val="VerbatimChar"/>
         </w:rPr>
-        <w:t xml:space="preserve">## -0.6208  -0.2696  -0.2570  -0.2483   2.6465  </w:t>
+        <w:t xml:space="preserve">## -1.4191  -0.9418  -0.6062   1.1673   2.0462  </w:t>
       </w:r>
       <w:r>
         <w:br w:type="textWrapping"/>
@@ -1167,43 +1276,43 @@
         <w:rPr>
           <w:rStyle w:val="VerbatimChar"/>
         </w:rPr>
-        <w:t xml:space="preserve">##                               Estimate Std. Error t value Pr(&gt;|t|)    </w:t>
-      </w:r>
-      <w:r>
-        <w:br w:type="textWrapping"/>
-      </w:r>
-      <w:r>
-        <w:rPr>
-          <w:rStyle w:val="VerbatimChar"/>
-        </w:rPr>
-        <w:t xml:space="preserve">## (Intercept)                 -3.4921597  0.6211251  -5.622 3.57e-08 ***</w:t>
-      </w:r>
-      <w:r>
-        <w:br w:type="textWrapping"/>
-      </w:r>
-      <w:r>
-        <w:rPr>
-          <w:rStyle w:val="VerbatimChar"/>
-        </w:rPr>
-        <w:t xml:space="preserve">## transect                     0.0009023  0.0047055   0.192    0.848    </w:t>
-      </w:r>
-      <w:r>
-        <w:br w:type="textWrapping"/>
-      </w:r>
-      <w:r>
-        <w:rPr>
-          <w:rStyle w:val="VerbatimChar"/>
-        </w:rPr>
-        <w:t xml:space="preserve">## cover_categorymoss          -2.4506051  2.0761305  -1.180    0.239    </w:t>
-      </w:r>
-      <w:r>
-        <w:br w:type="textWrapping"/>
-      </w:r>
-      <w:r>
-        <w:rPr>
-          <w:rStyle w:val="VerbatimChar"/>
-        </w:rPr>
-        <w:t xml:space="preserve">## transect:cover_categorymoss  0.0192531  0.0120927   1.592    0.112    </w:t>
+        <w:t xml:space="preserve">##                              Estimate Std. Error t value Pr(&gt;|t|)    </w:t>
+      </w:r>
+      <w:r>
+        <w:br w:type="textWrapping"/>
+      </w:r>
+      <w:r>
+        <w:rPr>
+          <w:rStyle w:val="VerbatimChar"/>
+        </w:rPr>
+        <w:t xml:space="preserve">## (Intercept)                 -2.047545   0.291565  -7.023 9.60e-12 ***</w:t>
+      </w:r>
+      <w:r>
+        <w:br w:type="textWrapping"/>
+      </w:r>
+      <w:r>
+        <w:rPr>
+          <w:rStyle w:val="VerbatimChar"/>
+        </w:rPr>
+        <w:t xml:space="preserve">## transect                     0.009502   0.002022   4.700 3.61e-06 ***</w:t>
+      </w:r>
+      <w:r>
+        <w:br w:type="textWrapping"/>
+      </w:r>
+      <w:r>
+        <w:rPr>
+          <w:rStyle w:val="VerbatimChar"/>
+        </w:rPr>
+        <w:t xml:space="preserve">## cover_categorymoss           0.428501   0.789715   0.543    0.588    </w:t>
+      </w:r>
+      <w:r>
+        <w:br w:type="textWrapping"/>
+      </w:r>
+      <w:r>
+        <w:rPr>
+          <w:rStyle w:val="VerbatimChar"/>
+        </w:rPr>
+        <w:t xml:space="preserve">## transect:cover_categorymoss  0.000458   0.005093   0.090    0.928    </w:t>
       </w:r>
       <w:r>
         <w:br w:type="textWrapping"/>
@@ -1239,34 +1348,34 @@
         <w:rPr>
           <w:rStyle w:val="VerbatimChar"/>
         </w:rPr>
-        <w:t xml:space="preserve">## (Dispersion parameter for quasibinomial family taken to be 0.9758196)</w:t>
-      </w:r>
-      <w:r>
-        <w:br w:type="textWrapping"/>
-      </w:r>
-      <w:r>
-        <w:rPr>
-          <w:rStyle w:val="VerbatimChar"/>
-        </w:rPr>
-        <w:t xml:space="preserve">## </w:t>
-      </w:r>
-      <w:r>
-        <w:br w:type="textWrapping"/>
-      </w:r>
-      <w:r>
-        <w:rPr>
-          <w:rStyle w:val="VerbatimChar"/>
-        </w:rPr>
-        <w:t xml:space="preserve">##     Null deviance: 140.47  on 397  degrees of freedom</w:t>
-      </w:r>
-      <w:r>
-        <w:br w:type="textWrapping"/>
-      </w:r>
-      <w:r>
-        <w:rPr>
-          <w:rStyle w:val="VerbatimChar"/>
-        </w:rPr>
-        <w:t xml:space="preserve">## Residual deviance: 134.40  on 394  degrees of freedom</w:t>
+        <w:t xml:space="preserve">## (Dispersion parameter for quasibinomial family taken to be 1.008294)</w:t>
+      </w:r>
+      <w:r>
+        <w:br w:type="textWrapping"/>
+      </w:r>
+      <w:r>
+        <w:rPr>
+          <w:rStyle w:val="VerbatimChar"/>
+        </w:rPr>
+        <w:t xml:space="preserve">## </w:t>
+      </w:r>
+      <w:r>
+        <w:br w:type="textWrapping"/>
+      </w:r>
+      <w:r>
+        <w:rPr>
+          <w:rStyle w:val="VerbatimChar"/>
+        </w:rPr>
+        <w:t xml:space="preserve">##     Null deviance: 509.84  on 397  degrees of freedom</w:t>
+      </w:r>
+      <w:r>
+        <w:br w:type="textWrapping"/>
+      </w:r>
+      <w:r>
+        <w:rPr>
+          <w:rStyle w:val="VerbatimChar"/>
+        </w:rPr>
+        <w:t xml:space="preserve">## Residual deviance: 467.80  on 394  degrees of freedom</w:t>
       </w:r>
       <w:r>
         <w:br w:type="textWrapping"/>
@@ -1293,16 +1402,23 @@
         <w:rPr>
           <w:rStyle w:val="VerbatimChar"/>
         </w:rPr>
-        <w:t xml:space="preserve">## Number of Fisher Scoring iterations: 6</w:t>
+        <w:t xml:space="preserve">## Number of Fisher Scoring iterations: 4</w:t>
       </w:r>
     </w:p>
     <w:p>
+      <w:r>
+        <w:pict>
+          <v:rect style="width:0;height:1.5pt" o:hralign="center" o:hrstd="t" o:hr="t"/>
+        </w:pict>
+      </w:r>
+    </w:p>
+    <w:p>
       <w:pPr>
         <w:pStyle w:val="Heading3"/>
       </w:pPr>
-      <w:bookmarkStart w:id="26" w:name="X22ba078ba4f76844bcecb800297ef4ab3ed0084"/>
-      <w:r>
-        <w:t xml:space="preserve">Table 7. F-tests for fixed effects of Vulpia association with moss</w:t>
+      <w:bookmarkStart w:id="26" w:name="Xd19f3aa482c8782e7a8b80267d954c55aa3dee6"/>
+      <w:r>
+        <w:t xml:space="preserve">Table 7. F-tests for fixed effects of native species association with moss</w:t>
       </w:r>
       <w:bookmarkEnd w:id="26"/>
     </w:p>
@@ -1395,43 +1511,88 @@
         <w:rPr>
           <w:rStyle w:val="VerbatimChar"/>
         </w:rPr>
-        <w:t xml:space="preserve">##                         Df Deviance Resid. Df Resid. Dev      F  Pr(&gt;F)  </w:t>
-      </w:r>
-      <w:r>
-        <w:br w:type="textWrapping"/>
-      </w:r>
-      <w:r>
-        <w:rPr>
-          <w:rStyle w:val="VerbatimChar"/>
-        </w:rPr>
-        <w:t xml:space="preserve">## NULL                                      397     140.47                 </w:t>
-      </w:r>
-      <w:r>
-        <w:br w:type="textWrapping"/>
-      </w:r>
-      <w:r>
-        <w:rPr>
-          <w:rStyle w:val="VerbatimChar"/>
-        </w:rPr>
-        <w:t xml:space="preserve">## transect                 1   1.9751       396     138.50 2.0241 0.15562  </w:t>
-      </w:r>
-      <w:r>
-        <w:br w:type="textWrapping"/>
-      </w:r>
-      <w:r>
-        <w:rPr>
-          <w:rStyle w:val="VerbatimChar"/>
-        </w:rPr>
-        <w:t xml:space="preserve">## cover_category           1   1.2851       395     137.21 1.3169 0.25184  </w:t>
-      </w:r>
-      <w:r>
-        <w:br w:type="textWrapping"/>
-      </w:r>
-      <w:r>
-        <w:rPr>
-          <w:rStyle w:val="VerbatimChar"/>
-        </w:rPr>
-        <w:t xml:space="preserve">## transect:cover_category  1   2.8148       394     134.40 2.8845 0.09022 .</w:t>
+        <w:t xml:space="preserve">##                         Df Deviance Resid. Df Resid. Dev       F    Pr(&gt;F)</w:t>
+      </w:r>
+      <w:r>
+        <w:br w:type="textWrapping"/>
+      </w:r>
+      <w:r>
+        <w:rPr>
+          <w:rStyle w:val="VerbatimChar"/>
+        </w:rPr>
+        <w:t xml:space="preserve">## NULL                                      397     509.84                  </w:t>
+      </w:r>
+      <w:r>
+        <w:br w:type="textWrapping"/>
+      </w:r>
+      <w:r>
+        <w:rPr>
+          <w:rStyle w:val="VerbatimChar"/>
+        </w:rPr>
+        <w:t xml:space="preserve">## transect                 1   37.667       396     472.17 37.3572 2.367e-09</w:t>
+      </w:r>
+      <w:r>
+        <w:br w:type="textWrapping"/>
+      </w:r>
+      <w:r>
+        <w:rPr>
+          <w:rStyle w:val="VerbatimChar"/>
+        </w:rPr>
+        <w:t xml:space="preserve">## cover_category           1    4.359       395     467.81  4.3229   0.03825</w:t>
+      </w:r>
+      <w:r>
+        <w:br w:type="textWrapping"/>
+      </w:r>
+      <w:r>
+        <w:rPr>
+          <w:rStyle w:val="VerbatimChar"/>
+        </w:rPr>
+        <w:t xml:space="preserve">## transect:cover_category  1    0.008       394     467.80  0.0081   0.92833</w:t>
+      </w:r>
+      <w:r>
+        <w:br w:type="textWrapping"/>
+      </w:r>
+      <w:r>
+        <w:rPr>
+          <w:rStyle w:val="VerbatimChar"/>
+        </w:rPr>
+        <w:t xml:space="preserve">##                            </w:t>
+      </w:r>
+      <w:r>
+        <w:br w:type="textWrapping"/>
+      </w:r>
+      <w:r>
+        <w:rPr>
+          <w:rStyle w:val="VerbatimChar"/>
+        </w:rPr>
+        <w:t xml:space="preserve">## NULL                       </w:t>
+      </w:r>
+      <w:r>
+        <w:br w:type="textWrapping"/>
+      </w:r>
+      <w:r>
+        <w:rPr>
+          <w:rStyle w:val="VerbatimChar"/>
+        </w:rPr>
+        <w:t xml:space="preserve">## transect                ***</w:t>
+      </w:r>
+      <w:r>
+        <w:br w:type="textWrapping"/>
+      </w:r>
+      <w:r>
+        <w:rPr>
+          <w:rStyle w:val="VerbatimChar"/>
+        </w:rPr>
+        <w:t xml:space="preserve">## cover_category          *  </w:t>
+      </w:r>
+      <w:r>
+        <w:br w:type="textWrapping"/>
+      </w:r>
+      <w:r>
+        <w:rPr>
+          <w:rStyle w:val="VerbatimChar"/>
+        </w:rPr>
+        <w:t xml:space="preserve">## transect:cover_category    </w:t>
       </w:r>
       <w:r>
         <w:br w:type="textWrapping"/>
@@ -1453,12 +1614,19 @@
       </w:r>
     </w:p>
     <w:p>
+      <w:r>
+        <w:pict>
+          <v:rect style="width:0;height:1.5pt" o:hralign="center" o:hrstd="t" o:hr="t"/>
+        </w:pict>
+      </w:r>
+    </w:p>
+    <w:p>
       <w:pPr>
         <w:pStyle w:val="Heading3"/>
       </w:pPr>
-      <w:bookmarkStart w:id="27" w:name="Xa365ff2b58550183211ef3736efe5d9da71ba74"/>
-      <w:r>
-        <w:t xml:space="preserve">Table 8. Model summary for Bromus association with moss across the gradient</w:t>
+      <w:bookmarkStart w:id="27" w:name="Xa2d822d4cbf6db6d548cd1051df985572a475f4"/>
+      <w:r>
+        <w:t xml:space="preserve">Table 8. Model summary for annual exotic grass association with moss across the gradient</w:t>
       </w:r>
       <w:bookmarkEnd w:id="27"/>
     </w:p>
@@ -1497,7 +1665,7 @@
         <w:rPr>
           <w:rStyle w:val="VerbatimChar"/>
         </w:rPr>
-        <w:t xml:space="preserve">##     data = bdata)</w:t>
+        <w:t xml:space="preserve">##     data = agdata)</w:t>
       </w:r>
       <w:r>
         <w:br w:type="textWrapping"/>
@@ -1524,16 +1692,16 @@
         <w:rPr>
           <w:rStyle w:val="VerbatimChar"/>
         </w:rPr>
-        <w:t xml:space="preserve">##      Min        1Q    Median        3Q       Max  </w:t>
-      </w:r>
-      <w:r>
-        <w:br w:type="textWrapping"/>
-      </w:r>
-      <w:r>
-        <w:rPr>
-          <w:rStyle w:val="VerbatimChar"/>
-        </w:rPr>
-        <w:t xml:space="preserve">## -0.46285  -0.19687  -0.14342  -0.09031   3.07873  </w:t>
+        <w:t xml:space="preserve">##     Min       1Q   Median       3Q      Max  </w:t>
+      </w:r>
+      <w:r>
+        <w:br w:type="textWrapping"/>
+      </w:r>
+      <w:r>
+        <w:rPr>
+          <w:rStyle w:val="VerbatimChar"/>
+        </w:rPr>
+        <w:t xml:space="preserve">## -0.5508  -0.3234  -0.3075  -0.2792   2.5844  </w:t>
       </w:r>
       <w:r>
         <w:br w:type="textWrapping"/>
@@ -1569,34 +1737,34 @@
         <w:rPr>
           <w:rStyle w:val="VerbatimChar"/>
         </w:rPr>
-        <w:t xml:space="preserve">## (Intercept)                 -3.535492   0.841380  -4.202 3.28e-05 ***</w:t>
-      </w:r>
-      <w:r>
-        <w:br w:type="textWrapping"/>
-      </w:r>
-      <w:r>
-        <w:rPr>
-          <w:rStyle w:val="VerbatimChar"/>
-        </w:rPr>
-        <w:t xml:space="preserve">## transect                    -0.012071   0.010593  -1.140    0.255    </w:t>
-      </w:r>
-      <w:r>
-        <w:br w:type="textWrapping"/>
-      </w:r>
-      <w:r>
-        <w:rPr>
-          <w:rStyle w:val="VerbatimChar"/>
-        </w:rPr>
-        <w:t xml:space="preserve">## cover_categorymoss           1.859290   2.062584   0.901    0.368    </w:t>
-      </w:r>
-      <w:r>
-        <w:br w:type="textWrapping"/>
-      </w:r>
-      <w:r>
-        <w:rPr>
-          <w:rStyle w:val="VerbatimChar"/>
-        </w:rPr>
-        <w:t xml:space="preserve">## transect:cover_categorymoss -0.005915   0.018359  -0.322    0.747    </w:t>
+        <w:t xml:space="preserve">## (Intercept)                 -2.908440   0.516880  -5.627 3.49e-08 ***</w:t>
+      </w:r>
+      <w:r>
+        <w:br w:type="textWrapping"/>
+      </w:r>
+      <w:r>
+        <w:rPr>
+          <w:rStyle w:val="VerbatimChar"/>
+        </w:rPr>
+        <w:t xml:space="preserve">## transect                    -0.001812   0.004282  -0.423    0.672    </w:t>
+      </w:r>
+      <w:r>
+        <w:br w:type="textWrapping"/>
+      </w:r>
+      <w:r>
+        <w:rPr>
+          <w:rStyle w:val="VerbatimChar"/>
+        </w:rPr>
+        <w:t xml:space="preserve">## cover_categorymoss          -1.033222   1.571595  -0.657    0.511    </w:t>
+      </w:r>
+      <w:r>
+        <w:br w:type="textWrapping"/>
+      </w:r>
+      <w:r>
+        <w:rPr>
+          <w:rStyle w:val="VerbatimChar"/>
+        </w:rPr>
+        <w:t xml:space="preserve">## transect:cover_categorymoss  0.011595   0.009843   1.178    0.240    </w:t>
       </w:r>
       <w:r>
         <w:br w:type="textWrapping"/>
@@ -1632,34 +1800,34 @@
         <w:rPr>
           <w:rStyle w:val="VerbatimChar"/>
         </w:rPr>
-        <w:t xml:space="preserve">## (Dispersion parameter for quasibinomial family taken to be 0.8968185)</w:t>
-      </w:r>
-      <w:r>
-        <w:br w:type="textWrapping"/>
-      </w:r>
-      <w:r>
-        <w:rPr>
-          <w:rStyle w:val="VerbatimChar"/>
-        </w:rPr>
-        <w:t xml:space="preserve">## </w:t>
-      </w:r>
-      <w:r>
-        <w:br w:type="textWrapping"/>
-      </w:r>
-      <w:r>
-        <w:rPr>
-          <w:rStyle w:val="VerbatimChar"/>
-        </w:rPr>
-        <w:t xml:space="preserve">##     Null deviance: 53.707  on 397  degrees of freedom</w:t>
-      </w:r>
-      <w:r>
-        <w:br w:type="textWrapping"/>
-      </w:r>
-      <w:r>
-        <w:rPr>
-          <w:rStyle w:val="VerbatimChar"/>
-        </w:rPr>
-        <w:t xml:space="preserve">## Residual deviance: 50.697  on 394  degrees of freedom</w:t>
+        <w:t xml:space="preserve">## (Dispersion parameter for quasibinomial family taken to be 1.012459)</w:t>
+      </w:r>
+      <w:r>
+        <w:br w:type="textWrapping"/>
+      </w:r>
+      <w:r>
+        <w:rPr>
+          <w:rStyle w:val="VerbatimChar"/>
+        </w:rPr>
+        <w:t xml:space="preserve">## </w:t>
+      </w:r>
+      <w:r>
+        <w:br w:type="textWrapping"/>
+      </w:r>
+      <w:r>
+        <w:rPr>
+          <w:rStyle w:val="VerbatimChar"/>
+        </w:rPr>
+        <w:t xml:space="preserve">##     Null deviance: 170.16  on 397  degrees of freedom</w:t>
+      </w:r>
+      <w:r>
+        <w:br w:type="textWrapping"/>
+      </w:r>
+      <w:r>
+        <w:rPr>
+          <w:rStyle w:val="VerbatimChar"/>
+        </w:rPr>
+        <w:t xml:space="preserve">## Residual deviance: 166.31  on 394  degrees of freedom</w:t>
       </w:r>
       <w:r>
         <w:br w:type="textWrapping"/>
@@ -1686,16 +1854,16 @@
         <w:rPr>
           <w:rStyle w:val="VerbatimChar"/>
         </w:rPr>
-        <w:t xml:space="preserve">## Number of Fisher Scoring iterations: 8</w:t>
+        <w:t xml:space="preserve">## Number of Fisher Scoring iterations: 6</w:t>
       </w:r>
     </w:p>
     <w:p>
       <w:pPr>
         <w:pStyle w:val="Heading3"/>
       </w:pPr>
-      <w:bookmarkStart w:id="28" w:name="Xdcec4bceacd82238165132c2f48213593f8a433"/>
-      <w:r>
-        <w:t xml:space="preserve">Table 9. F-tests for fixed effects of Bromus association with moss</w:t>
+      <w:bookmarkStart w:id="28" w:name="X9173184caad00cf49eabfa0b79515c7f7a4c9b7"/>
+      <w:r>
+        <w:t xml:space="preserve">Table 9. F-tests for fixed effects of annual exotic grass association with moss</w:t>
       </w:r>
       <w:bookmarkEnd w:id="28"/>
     </w:p>
@@ -1797,43 +1965,50 @@
         <w:rPr>
           <w:rStyle w:val="VerbatimChar"/>
         </w:rPr>
-        <w:t xml:space="preserve">## NULL                                      397     53.707              </w:t>
-      </w:r>
-      <w:r>
-        <w:br w:type="textWrapping"/>
-      </w:r>
-      <w:r>
-        <w:rPr>
-          <w:rStyle w:val="VerbatimChar"/>
-        </w:rPr>
-        <w:t xml:space="preserve">## transect                 1  1.67701       396     52.030 1.8700 0.1723</w:t>
-      </w:r>
-      <w:r>
-        <w:br w:type="textWrapping"/>
-      </w:r>
-      <w:r>
-        <w:rPr>
-          <w:rStyle w:val="VerbatimChar"/>
-        </w:rPr>
-        <w:t xml:space="preserve">## cover_category           1  1.24136       395     50.789 1.3842 0.2401</w:t>
-      </w:r>
-      <w:r>
-        <w:br w:type="textWrapping"/>
-      </w:r>
-      <w:r>
-        <w:rPr>
-          <w:rStyle w:val="VerbatimChar"/>
-        </w:rPr>
-        <w:t xml:space="preserve">## transect:cover_category  1  0.09157       394     50.697 0.1021 0.7495</w:t>
+        <w:t xml:space="preserve">## NULL                                      397     170.16              </w:t>
+      </w:r>
+      <w:r>
+        <w:br w:type="textWrapping"/>
+      </w:r>
+      <w:r>
+        <w:rPr>
+          <w:rStyle w:val="VerbatimChar"/>
+        </w:rPr>
+        <w:t xml:space="preserve">## transect                 1  0.36435       396     169.79 0.3599 0.5489</w:t>
+      </w:r>
+      <w:r>
+        <w:br w:type="textWrapping"/>
+      </w:r>
+      <w:r>
+        <w:rPr>
+          <w:rStyle w:val="VerbatimChar"/>
+        </w:rPr>
+        <w:t xml:space="preserve">## cover_category           1  1.98997       395     167.81 1.9655 0.1617</w:t>
+      </w:r>
+      <w:r>
+        <w:br w:type="textWrapping"/>
+      </w:r>
+      <w:r>
+        <w:rPr>
+          <w:rStyle w:val="VerbatimChar"/>
+        </w:rPr>
+        <w:t xml:space="preserve">## transect:cover_category  1  1.49582       394     166.31 1.4774 0.2249</w:t>
       </w:r>
     </w:p>
     <w:p>
+      <w:r>
+        <w:pict>
+          <v:rect style="width:0;height:1.5pt" o:hralign="center" o:hrstd="t" o:hr="t"/>
+        </w:pict>
+      </w:r>
+    </w:p>
+    <w:p>
       <w:pPr>
         <w:pStyle w:val="Heading3"/>
       </w:pPr>
-      <w:bookmarkStart w:id="29" w:name="X3ed35bf83e2ad0d14a22738e98306f1a7deb524"/>
-      <w:r>
-        <w:t xml:space="preserve">Table 10. Model summary for exotic species association with moss across the gradient</w:t>
+      <w:bookmarkStart w:id="29" w:name="X9065bb8e722c44646aa393a3bc12b9dab7f0b4e"/>
+      <w:r>
+        <w:t xml:space="preserve">Table 10. Model summary for Vulpia association with moss across the gradient</w:t>
       </w:r>
       <w:bookmarkEnd w:id="29"/>
     </w:p>
@@ -1872,7 +2047,7 @@
         <w:rPr>
           <w:rStyle w:val="VerbatimChar"/>
         </w:rPr>
-        <w:t xml:space="preserve">##     data = edata)</w:t>
+        <w:t xml:space="preserve">##     data = vdata)</w:t>
       </w:r>
       <w:r>
         <w:br w:type="textWrapping"/>
@@ -1908,7 +2083,7 @@
         <w:rPr>
           <w:rStyle w:val="VerbatimChar"/>
         </w:rPr>
-        <w:t xml:space="preserve">## -0.7874  -0.5235  -0.4406  -0.3869   2.3190  </w:t>
+        <w:t xml:space="preserve">## -0.6208  -0.2696  -0.2570  -0.2483   2.6465  </w:t>
       </w:r>
       <w:r>
         <w:br w:type="textWrapping"/>
@@ -1944,34 +2119,34 @@
         <w:rPr>
           <w:rStyle w:val="VerbatimChar"/>
         </w:rPr>
-        <w:t xml:space="preserve">## (Intercept)                 -2.6487039  0.4074276  -6.501 2.42e-10 ***</w:t>
-      </w:r>
-      <w:r>
-        <w:br w:type="textWrapping"/>
-      </w:r>
-      <w:r>
-        <w:rPr>
-          <w:rStyle w:val="VerbatimChar"/>
-        </w:rPr>
-        <w:t xml:space="preserve">## transect                     0.0033512  0.0029068   1.153    0.250    </w:t>
-      </w:r>
-      <w:r>
-        <w:br w:type="textWrapping"/>
-      </w:r>
-      <w:r>
-        <w:rPr>
-          <w:rStyle w:val="VerbatimChar"/>
-        </w:rPr>
-        <w:t xml:space="preserve">## cover_categorymoss           1.0190557  0.9327303   1.093    0.275    </w:t>
-      </w:r>
-      <w:r>
-        <w:br w:type="textWrapping"/>
-      </w:r>
-      <w:r>
-        <w:rPr>
-          <w:rStyle w:val="VerbatimChar"/>
-        </w:rPr>
-        <w:t xml:space="preserve">## transect:cover_categorymoss -0.0005181  0.0060485  -0.086    0.932    </w:t>
+        <w:t xml:space="preserve">## (Intercept)                 -3.4921597  0.6211251  -5.622 3.57e-08 ***</w:t>
+      </w:r>
+      <w:r>
+        <w:br w:type="textWrapping"/>
+      </w:r>
+      <w:r>
+        <w:rPr>
+          <w:rStyle w:val="VerbatimChar"/>
+        </w:rPr>
+        <w:t xml:space="preserve">## transect                     0.0009023  0.0047055   0.192    0.848    </w:t>
+      </w:r>
+      <w:r>
+        <w:br w:type="textWrapping"/>
+      </w:r>
+      <w:r>
+        <w:rPr>
+          <w:rStyle w:val="VerbatimChar"/>
+        </w:rPr>
+        <w:t xml:space="preserve">## cover_categorymoss          -2.4506051  2.0761305  -1.180    0.239    </w:t>
+      </w:r>
+      <w:r>
+        <w:br w:type="textWrapping"/>
+      </w:r>
+      <w:r>
+        <w:rPr>
+          <w:rStyle w:val="VerbatimChar"/>
+        </w:rPr>
+        <w:t xml:space="preserve">## transect:cover_categorymoss  0.0192531  0.0120927   1.592    0.112    </w:t>
       </w:r>
       <w:r>
         <w:br w:type="textWrapping"/>
@@ -2007,34 +2182,34 @@
         <w:rPr>
           <w:rStyle w:val="VerbatimChar"/>
         </w:rPr>
-        <w:t xml:space="preserve">## (Dispersion parameter for quasibinomial family taken to be 1.007397)</w:t>
-      </w:r>
-      <w:r>
-        <w:br w:type="textWrapping"/>
-      </w:r>
-      <w:r>
-        <w:rPr>
-          <w:rStyle w:val="VerbatimChar"/>
-        </w:rPr>
-        <w:t xml:space="preserve">## </w:t>
-      </w:r>
-      <w:r>
-        <w:br w:type="textWrapping"/>
-      </w:r>
-      <w:r>
-        <w:rPr>
-          <w:rStyle w:val="VerbatimChar"/>
-        </w:rPr>
-        <w:t xml:space="preserve">##     Null deviance: 316.04  on 397  degrees of freedom</w:t>
-      </w:r>
-      <w:r>
-        <w:br w:type="textWrapping"/>
-      </w:r>
-      <w:r>
-        <w:rPr>
-          <w:rStyle w:val="VerbatimChar"/>
-        </w:rPr>
-        <w:t xml:space="preserve">## Residual deviance: 301.79  on 394  degrees of freedom</w:t>
+        <w:t xml:space="preserve">## (Dispersion parameter for quasibinomial family taken to be 0.9758196)</w:t>
+      </w:r>
+      <w:r>
+        <w:br w:type="textWrapping"/>
+      </w:r>
+      <w:r>
+        <w:rPr>
+          <w:rStyle w:val="VerbatimChar"/>
+        </w:rPr>
+        <w:t xml:space="preserve">## </w:t>
+      </w:r>
+      <w:r>
+        <w:br w:type="textWrapping"/>
+      </w:r>
+      <w:r>
+        <w:rPr>
+          <w:rStyle w:val="VerbatimChar"/>
+        </w:rPr>
+        <w:t xml:space="preserve">##     Null deviance: 140.47  on 397  degrees of freedom</w:t>
+      </w:r>
+      <w:r>
+        <w:br w:type="textWrapping"/>
+      </w:r>
+      <w:r>
+        <w:rPr>
+          <w:rStyle w:val="VerbatimChar"/>
+        </w:rPr>
+        <w:t xml:space="preserve">## Residual deviance: 134.40  on 394  degrees of freedom</w:t>
       </w:r>
       <w:r>
         <w:br w:type="textWrapping"/>
@@ -2061,16 +2236,23 @@
         <w:rPr>
           <w:rStyle w:val="VerbatimChar"/>
         </w:rPr>
-        <w:t xml:space="preserve">## Number of Fisher Scoring iterations: 5</w:t>
+        <w:t xml:space="preserve">## Number of Fisher Scoring iterations: 6</w:t>
       </w:r>
     </w:p>
     <w:p>
+      <w:r>
+        <w:pict>
+          <v:rect style="width:0;height:1.5pt" o:hralign="center" o:hrstd="t" o:hr="t"/>
+        </w:pict>
+      </w:r>
+    </w:p>
+    <w:p>
       <w:pPr>
         <w:pStyle w:val="Heading3"/>
       </w:pPr>
-      <w:bookmarkStart w:id="30" w:name="X72848bfe7d7fb61c62730476cf37ee8c60db45d"/>
-      <w:r>
-        <w:t xml:space="preserve">Table 11. F-tests for fixed effects of exotic species association with moss</w:t>
+      <w:bookmarkStart w:id="30" w:name="X20455cd00d7cf590a3bc4f2c0f24789e2943ee2"/>
+      <w:r>
+        <w:t xml:space="preserve">Table 11. F-tests for fixed effects of Vulpia association with moss</w:t>
       </w:r>
       <w:bookmarkEnd w:id="30"/>
     </w:p>
@@ -2163,88 +2345,43 @@
         <w:rPr>
           <w:rStyle w:val="VerbatimChar"/>
         </w:rPr>
-        <w:t xml:space="preserve">##                         Df Deviance Resid. Df Resid. Dev      F   Pr(&gt;F)</w:t>
-      </w:r>
-      <w:r>
-        <w:br w:type="textWrapping"/>
-      </w:r>
-      <w:r>
-        <w:rPr>
-          <w:rStyle w:val="VerbatimChar"/>
-        </w:rPr>
-        <w:t xml:space="preserve">## NULL                                      397     316.04                </w:t>
-      </w:r>
-      <w:r>
-        <w:br w:type="textWrapping"/>
-      </w:r>
-      <w:r>
-        <w:rPr>
-          <w:rStyle w:val="VerbatimChar"/>
-        </w:rPr>
-        <w:t xml:space="preserve">## transect                 1   5.0021       396     311.04 4.9654 0.026423</w:t>
-      </w:r>
-      <w:r>
-        <w:br w:type="textWrapping"/>
-      </w:r>
-      <w:r>
-        <w:rPr>
-          <w:rStyle w:val="VerbatimChar"/>
-        </w:rPr>
-        <w:t xml:space="preserve">## cover_category           1   9.2459       395     301.80 9.1780 0.002611</w:t>
-      </w:r>
-      <w:r>
-        <w:br w:type="textWrapping"/>
-      </w:r>
-      <w:r>
-        <w:rPr>
-          <w:rStyle w:val="VerbatimChar"/>
-        </w:rPr>
-        <w:t xml:space="preserve">## transect:cover_category  1   0.0074       394     301.79 0.0073 0.931838</w:t>
-      </w:r>
-      <w:r>
-        <w:br w:type="textWrapping"/>
-      </w:r>
-      <w:r>
-        <w:rPr>
-          <w:rStyle w:val="VerbatimChar"/>
-        </w:rPr>
-        <w:t xml:space="preserve">##                           </w:t>
-      </w:r>
-      <w:r>
-        <w:br w:type="textWrapping"/>
-      </w:r>
-      <w:r>
-        <w:rPr>
-          <w:rStyle w:val="VerbatimChar"/>
-        </w:rPr>
-        <w:t xml:space="preserve">## NULL                      </w:t>
-      </w:r>
-      <w:r>
-        <w:br w:type="textWrapping"/>
-      </w:r>
-      <w:r>
-        <w:rPr>
-          <w:rStyle w:val="VerbatimChar"/>
-        </w:rPr>
-        <w:t xml:space="preserve">## transect                * </w:t>
-      </w:r>
-      <w:r>
-        <w:br w:type="textWrapping"/>
-      </w:r>
-      <w:r>
-        <w:rPr>
-          <w:rStyle w:val="VerbatimChar"/>
-        </w:rPr>
-        <w:t xml:space="preserve">## cover_category          **</w:t>
-      </w:r>
-      <w:r>
-        <w:br w:type="textWrapping"/>
-      </w:r>
-      <w:r>
-        <w:rPr>
-          <w:rStyle w:val="VerbatimChar"/>
-        </w:rPr>
-        <w:t xml:space="preserve">## transect:cover_category   </w:t>
+        <w:t xml:space="preserve">##                         Df Deviance Resid. Df Resid. Dev      F  Pr(&gt;F)  </w:t>
+      </w:r>
+      <w:r>
+        <w:br w:type="textWrapping"/>
+      </w:r>
+      <w:r>
+        <w:rPr>
+          <w:rStyle w:val="VerbatimChar"/>
+        </w:rPr>
+        <w:t xml:space="preserve">## NULL                                      397     140.47                 </w:t>
+      </w:r>
+      <w:r>
+        <w:br w:type="textWrapping"/>
+      </w:r>
+      <w:r>
+        <w:rPr>
+          <w:rStyle w:val="VerbatimChar"/>
+        </w:rPr>
+        <w:t xml:space="preserve">## transect                 1   1.9751       396     138.50 2.0241 0.15562  </w:t>
+      </w:r>
+      <w:r>
+        <w:br w:type="textWrapping"/>
+      </w:r>
+      <w:r>
+        <w:rPr>
+          <w:rStyle w:val="VerbatimChar"/>
+        </w:rPr>
+        <w:t xml:space="preserve">## cover_category           1   1.2851       395     137.21 1.3169 0.25184  </w:t>
+      </w:r>
+      <w:r>
+        <w:br w:type="textWrapping"/>
+      </w:r>
+      <w:r>
+        <w:rPr>
+          <w:rStyle w:val="VerbatimChar"/>
+        </w:rPr>
+        <w:t xml:space="preserve">## transect:cover_category  1   2.8148       394     134.40 2.8845 0.09022 .</w:t>
       </w:r>
       <w:r>
         <w:br w:type="textWrapping"/>
@@ -2266,12 +2403,19 @@
       </w:r>
     </w:p>
     <w:p>
+      <w:r>
+        <w:pict>
+          <v:rect style="width:0;height:1.5pt" o:hralign="center" o:hrstd="t" o:hr="t"/>
+        </w:pict>
+      </w:r>
+    </w:p>
+    <w:p>
       <w:pPr>
         <w:pStyle w:val="Heading3"/>
       </w:pPr>
-      <w:bookmarkStart w:id="31" w:name="X641696d2d12c082fba4024338526ea56413989a"/>
-      <w:r>
-        <w:t xml:space="preserve">Table 12. Model summary for native species association with moss across the gradient</w:t>
+      <w:bookmarkStart w:id="31" w:name="X1178d7203fb5e68183e26a86ffa170133953b59"/>
+      <w:r>
+        <w:t xml:space="preserve">Table 12. Model summary for Bromus association with moss across the gradient</w:t>
       </w:r>
       <w:bookmarkEnd w:id="31"/>
     </w:p>
@@ -2310,7 +2454,7 @@
         <w:rPr>
           <w:rStyle w:val="VerbatimChar"/>
         </w:rPr>
-        <w:t xml:space="preserve">##     data = ndata)</w:t>
+        <w:t xml:space="preserve">##     data = bdata)</w:t>
       </w:r>
       <w:r>
         <w:br w:type="textWrapping"/>
@@ -2337,16 +2481,16 @@
         <w:rPr>
           <w:rStyle w:val="VerbatimChar"/>
         </w:rPr>
-        <w:t xml:space="preserve">##     Min       1Q   Median       3Q      Max  </w:t>
-      </w:r>
-      <w:r>
-        <w:br w:type="textWrapping"/>
-      </w:r>
-      <w:r>
-        <w:rPr>
-          <w:rStyle w:val="VerbatimChar"/>
-        </w:rPr>
-        <w:t xml:space="preserve">## -1.4191  -0.9418  -0.6062   1.1673   2.0462  </w:t>
+        <w:t xml:space="preserve">##      Min        1Q    Median        3Q       Max  </w:t>
+      </w:r>
+      <w:r>
+        <w:br w:type="textWrapping"/>
+      </w:r>
+      <w:r>
+        <w:rPr>
+          <w:rStyle w:val="VerbatimChar"/>
+        </w:rPr>
+        <w:t xml:space="preserve">## -0.46285  -0.19687  -0.14342  -0.09031   3.07873  </w:t>
       </w:r>
       <w:r>
         <w:br w:type="textWrapping"/>
@@ -2382,34 +2526,34 @@
         <w:rPr>
           <w:rStyle w:val="VerbatimChar"/>
         </w:rPr>
-        <w:t xml:space="preserve">## (Intercept)                 -2.047545   0.291565  -7.023 9.60e-12 ***</w:t>
-      </w:r>
-      <w:r>
-        <w:br w:type="textWrapping"/>
-      </w:r>
-      <w:r>
-        <w:rPr>
-          <w:rStyle w:val="VerbatimChar"/>
-        </w:rPr>
-        <w:t xml:space="preserve">## transect                     0.009502   0.002022   4.700 3.61e-06 ***</w:t>
-      </w:r>
-      <w:r>
-        <w:br w:type="textWrapping"/>
-      </w:r>
-      <w:r>
-        <w:rPr>
-          <w:rStyle w:val="VerbatimChar"/>
-        </w:rPr>
-        <w:t xml:space="preserve">## cover_categorymoss           0.428501   0.789715   0.543    0.588    </w:t>
-      </w:r>
-      <w:r>
-        <w:br w:type="textWrapping"/>
-      </w:r>
-      <w:r>
-        <w:rPr>
-          <w:rStyle w:val="VerbatimChar"/>
-        </w:rPr>
-        <w:t xml:space="preserve">## transect:cover_categorymoss  0.000458   0.005093   0.090    0.928    </w:t>
+        <w:t xml:space="preserve">## (Intercept)                 -3.535492   0.841380  -4.202 3.28e-05 ***</w:t>
+      </w:r>
+      <w:r>
+        <w:br w:type="textWrapping"/>
+      </w:r>
+      <w:r>
+        <w:rPr>
+          <w:rStyle w:val="VerbatimChar"/>
+        </w:rPr>
+        <w:t xml:space="preserve">## transect                    -0.012071   0.010593  -1.140    0.255    </w:t>
+      </w:r>
+      <w:r>
+        <w:br w:type="textWrapping"/>
+      </w:r>
+      <w:r>
+        <w:rPr>
+          <w:rStyle w:val="VerbatimChar"/>
+        </w:rPr>
+        <w:t xml:space="preserve">## cover_categorymoss           1.859290   2.062584   0.901    0.368    </w:t>
+      </w:r>
+      <w:r>
+        <w:br w:type="textWrapping"/>
+      </w:r>
+      <w:r>
+        <w:rPr>
+          <w:rStyle w:val="VerbatimChar"/>
+        </w:rPr>
+        <w:t xml:space="preserve">## transect:cover_categorymoss -0.005915   0.018359  -0.322    0.747    </w:t>
       </w:r>
       <w:r>
         <w:br w:type="textWrapping"/>
@@ -2445,34 +2589,34 @@
         <w:rPr>
           <w:rStyle w:val="VerbatimChar"/>
         </w:rPr>
-        <w:t xml:space="preserve">## (Dispersion parameter for quasibinomial family taken to be 1.008294)</w:t>
-      </w:r>
-      <w:r>
-        <w:br w:type="textWrapping"/>
-      </w:r>
-      <w:r>
-        <w:rPr>
-          <w:rStyle w:val="VerbatimChar"/>
-        </w:rPr>
-        <w:t xml:space="preserve">## </w:t>
-      </w:r>
-      <w:r>
-        <w:br w:type="textWrapping"/>
-      </w:r>
-      <w:r>
-        <w:rPr>
-          <w:rStyle w:val="VerbatimChar"/>
-        </w:rPr>
-        <w:t xml:space="preserve">##     Null deviance: 509.84  on 397  degrees of freedom</w:t>
-      </w:r>
-      <w:r>
-        <w:br w:type="textWrapping"/>
-      </w:r>
-      <w:r>
-        <w:rPr>
-          <w:rStyle w:val="VerbatimChar"/>
-        </w:rPr>
-        <w:t xml:space="preserve">## Residual deviance: 467.80  on 394  degrees of freedom</w:t>
+        <w:t xml:space="preserve">## (Dispersion parameter for quasibinomial family taken to be 0.8968185)</w:t>
+      </w:r>
+      <w:r>
+        <w:br w:type="textWrapping"/>
+      </w:r>
+      <w:r>
+        <w:rPr>
+          <w:rStyle w:val="VerbatimChar"/>
+        </w:rPr>
+        <w:t xml:space="preserve">## </w:t>
+      </w:r>
+      <w:r>
+        <w:br w:type="textWrapping"/>
+      </w:r>
+      <w:r>
+        <w:rPr>
+          <w:rStyle w:val="VerbatimChar"/>
+        </w:rPr>
+        <w:t xml:space="preserve">##     Null deviance: 53.707  on 397  degrees of freedom</w:t>
+      </w:r>
+      <w:r>
+        <w:br w:type="textWrapping"/>
+      </w:r>
+      <w:r>
+        <w:rPr>
+          <w:rStyle w:val="VerbatimChar"/>
+        </w:rPr>
+        <w:t xml:space="preserve">## Residual deviance: 50.697  on 394  degrees of freedom</w:t>
       </w:r>
       <w:r>
         <w:br w:type="textWrapping"/>
@@ -2499,16 +2643,23 @@
         <w:rPr>
           <w:rStyle w:val="VerbatimChar"/>
         </w:rPr>
-        <w:t xml:space="preserve">## Number of Fisher Scoring iterations: 4</w:t>
+        <w:t xml:space="preserve">## Number of Fisher Scoring iterations: 8</w:t>
       </w:r>
     </w:p>
     <w:p>
+      <w:r>
+        <w:pict>
+          <v:rect style="width:0;height:1.5pt" o:hralign="center" o:hrstd="t" o:hr="t"/>
+        </w:pict>
+      </w:r>
+    </w:p>
+    <w:p>
       <w:pPr>
         <w:pStyle w:val="Heading3"/>
       </w:pPr>
-      <w:bookmarkStart w:id="32" w:name="X1583d64196018af25e12665c9c033134b51bda4"/>
-      <w:r>
-        <w:t xml:space="preserve">Table 13. F-tests for fixed effects of native species association with moss</w:t>
+      <w:bookmarkStart w:id="32" w:name="X333ceb3fb204c724d27f95d0ea85afae4526fd4"/>
+      <w:r>
+        <w:t xml:space="preserve">Table 13. F-tests for fixed effects of Bromus association with moss</w:t>
       </w:r>
       <w:bookmarkEnd w:id="32"/>
     </w:p>
@@ -2601,106 +2752,43 @@
         <w:rPr>
           <w:rStyle w:val="VerbatimChar"/>
         </w:rPr>
-        <w:t xml:space="preserve">##                         Df Deviance Resid. Df Resid. Dev       F    Pr(&gt;F)</w:t>
-      </w:r>
-      <w:r>
-        <w:br w:type="textWrapping"/>
-      </w:r>
-      <w:r>
-        <w:rPr>
-          <w:rStyle w:val="VerbatimChar"/>
-        </w:rPr>
-        <w:t xml:space="preserve">## NULL                                      397     509.84                  </w:t>
-      </w:r>
-      <w:r>
-        <w:br w:type="textWrapping"/>
-      </w:r>
-      <w:r>
-        <w:rPr>
-          <w:rStyle w:val="VerbatimChar"/>
-        </w:rPr>
-        <w:t xml:space="preserve">## transect                 1   37.667       396     472.17 37.3572 2.367e-09</w:t>
-      </w:r>
-      <w:r>
-        <w:br w:type="textWrapping"/>
-      </w:r>
-      <w:r>
-        <w:rPr>
-          <w:rStyle w:val="VerbatimChar"/>
-        </w:rPr>
-        <w:t xml:space="preserve">## cover_category           1    4.359       395     467.81  4.3229   0.03825</w:t>
-      </w:r>
-      <w:r>
-        <w:br w:type="textWrapping"/>
-      </w:r>
-      <w:r>
-        <w:rPr>
-          <w:rStyle w:val="VerbatimChar"/>
-        </w:rPr>
-        <w:t xml:space="preserve">## transect:cover_category  1    0.008       394     467.80  0.0081   0.92833</w:t>
-      </w:r>
-      <w:r>
-        <w:br w:type="textWrapping"/>
-      </w:r>
-      <w:r>
-        <w:rPr>
-          <w:rStyle w:val="VerbatimChar"/>
-        </w:rPr>
-        <w:t xml:space="preserve">##                            </w:t>
-      </w:r>
-      <w:r>
-        <w:br w:type="textWrapping"/>
-      </w:r>
-      <w:r>
-        <w:rPr>
-          <w:rStyle w:val="VerbatimChar"/>
-        </w:rPr>
-        <w:t xml:space="preserve">## NULL                       </w:t>
-      </w:r>
-      <w:r>
-        <w:br w:type="textWrapping"/>
-      </w:r>
-      <w:r>
-        <w:rPr>
-          <w:rStyle w:val="VerbatimChar"/>
-        </w:rPr>
-        <w:t xml:space="preserve">## transect                ***</w:t>
-      </w:r>
-      <w:r>
-        <w:br w:type="textWrapping"/>
-      </w:r>
-      <w:r>
-        <w:rPr>
-          <w:rStyle w:val="VerbatimChar"/>
-        </w:rPr>
-        <w:t xml:space="preserve">## cover_category          *  </w:t>
-      </w:r>
-      <w:r>
-        <w:br w:type="textWrapping"/>
-      </w:r>
-      <w:r>
-        <w:rPr>
-          <w:rStyle w:val="VerbatimChar"/>
-        </w:rPr>
-        <w:t xml:space="preserve">## transect:cover_category    </w:t>
-      </w:r>
-      <w:r>
-        <w:br w:type="textWrapping"/>
-      </w:r>
-      <w:r>
-        <w:rPr>
-          <w:rStyle w:val="VerbatimChar"/>
-        </w:rPr>
-        <w:t xml:space="preserve">## ---</w:t>
-      </w:r>
-      <w:r>
-        <w:br w:type="textWrapping"/>
-      </w:r>
-      <w:r>
-        <w:rPr>
-          <w:rStyle w:val="VerbatimChar"/>
-        </w:rPr>
-        <w:t xml:space="preserve">## Signif. codes:  0 '***' 0.001 '**' 0.01 '*' 0.05 '.' 0.1 ' ' 1</w:t>
+        <w:t xml:space="preserve">##                         Df Deviance Resid. Df Resid. Dev      F Pr(&gt;F)</w:t>
+      </w:r>
+      <w:r>
+        <w:br w:type="textWrapping"/>
+      </w:r>
+      <w:r>
+        <w:rPr>
+          <w:rStyle w:val="VerbatimChar"/>
+        </w:rPr>
+        <w:t xml:space="preserve">## NULL                                      397     53.707              </w:t>
+      </w:r>
+      <w:r>
+        <w:br w:type="textWrapping"/>
+      </w:r>
+      <w:r>
+        <w:rPr>
+          <w:rStyle w:val="VerbatimChar"/>
+        </w:rPr>
+        <w:t xml:space="preserve">## transect                 1  1.67701       396     52.030 1.8700 0.1723</w:t>
+      </w:r>
+      <w:r>
+        <w:br w:type="textWrapping"/>
+      </w:r>
+      <w:r>
+        <w:rPr>
+          <w:rStyle w:val="VerbatimChar"/>
+        </w:rPr>
+        <w:t xml:space="preserve">## cover_category           1  1.24136       395     50.789 1.3842 0.2401</w:t>
+      </w:r>
+      <w:r>
+        <w:br w:type="textWrapping"/>
+      </w:r>
+      <w:r>
+        <w:rPr>
+          <w:rStyle w:val="VerbatimChar"/>
+        </w:rPr>
+        <w:t xml:space="preserve">## transect:cover_category  1  0.09157       394     50.697 0.1021 0.7495</w:t>
       </w:r>
     </w:p>
     <w:sectPr>

</xml_diff>